<commit_message>
Finished other Dive exercise
</commit_message>
<xml_diff>
--- a/exercises/DIVE Exercise 4.docx
+++ b/exercises/DIVE Exercise 4.docx
@@ -1,6 +1,6 @@
 
 <file path=word/document.xml><?xml version="1.0" encoding="utf-8"?>
-<w:document xmlns:wpc="http://schemas.microsoft.com/office/word/2010/wordprocessingCanvas" xmlns:cx="http://schemas.microsoft.com/office/drawing/2014/chartex" xmlns:cx1="http://schemas.microsoft.com/office/drawing/2015/9/8/chartex" xmlns:mc="http://schemas.openxmlformats.org/markup-compatibility/2006" xmlns:o="urn:schemas-microsoft-com:office:office" xmlns:r="http://schemas.openxmlformats.org/officeDocument/2006/relationships" xmlns:m="http://schemas.openxmlformats.org/officeDocument/2006/math" xmlns:v="urn:schemas-microsoft-com:vml" xmlns:wp14="http://schemas.microsoft.com/office/word/2010/wordprocessingDrawing" xmlns:wp="http://schemas.openxmlformats.org/drawingml/2006/wordprocessingDrawing" xmlns:w10="urn:schemas-microsoft-com:office:word" xmlns:w="http://schemas.openxmlformats.org/wordprocessingml/2006/main" xmlns:w14="http://schemas.microsoft.com/office/word/2010/wordml" xmlns:w15="http://schemas.microsoft.com/office/word/2012/wordml" xmlns:w16se="http://schemas.microsoft.com/office/word/2015/wordml/symex" xmlns:wpg="http://schemas.microsoft.com/office/word/2010/wordprocessingGroup" xmlns:wpi="http://schemas.microsoft.com/office/word/2010/wordprocessingInk" xmlns:wne="http://schemas.microsoft.com/office/word/2006/wordml" xmlns:wps="http://schemas.microsoft.com/office/word/2010/wordprocessingShape" mc:Ignorable="w14 w15 w16se wp14">
+<w:document xmlns:wpc="http://schemas.microsoft.com/office/word/2010/wordprocessingCanvas" xmlns:cx="http://schemas.microsoft.com/office/drawing/2014/chartex" xmlns:cx1="http://schemas.microsoft.com/office/drawing/2015/9/8/chartex" xmlns:cx2="http://schemas.microsoft.com/office/drawing/2015/10/21/chartex" xmlns:cx3="http://schemas.microsoft.com/office/drawing/2016/5/9/chartex" xmlns:cx4="http://schemas.microsoft.com/office/drawing/2016/5/10/chartex" xmlns:cx5="http://schemas.microsoft.com/office/drawing/2016/5/11/chartex" xmlns:cx6="http://schemas.microsoft.com/office/drawing/2016/5/12/chartex" xmlns:cx7="http://schemas.microsoft.com/office/drawing/2016/5/13/chartex" xmlns:cx8="http://schemas.microsoft.com/office/drawing/2016/5/14/chartex" xmlns:mc="http://schemas.openxmlformats.org/markup-compatibility/2006" xmlns:aink="http://schemas.microsoft.com/office/drawing/2016/ink" xmlns:am3d="http://schemas.microsoft.com/office/drawing/2017/model3d" xmlns:o="urn:schemas-microsoft-com:office:office" xmlns:r="http://schemas.openxmlformats.org/officeDocument/2006/relationships" xmlns:m="http://schemas.openxmlformats.org/officeDocument/2006/math" xmlns:v="urn:schemas-microsoft-com:vml" xmlns:wp14="http://schemas.microsoft.com/office/word/2010/wordprocessingDrawing" xmlns:wp="http://schemas.openxmlformats.org/drawingml/2006/wordprocessingDrawing" xmlns:w10="urn:schemas-microsoft-com:office:word" xmlns:w="http://schemas.openxmlformats.org/wordprocessingml/2006/main" xmlns:w14="http://schemas.microsoft.com/office/word/2010/wordml" xmlns:w15="http://schemas.microsoft.com/office/word/2012/wordml" xmlns:w16cid="http://schemas.microsoft.com/office/word/2016/wordml/cid" xmlns:w16se="http://schemas.microsoft.com/office/word/2015/wordml/symex" xmlns:wpg="http://schemas.microsoft.com/office/word/2010/wordprocessingGroup" xmlns:wpi="http://schemas.microsoft.com/office/word/2010/wordprocessingInk" xmlns:wne="http://schemas.microsoft.com/office/word/2006/wordml" xmlns:wps="http://schemas.microsoft.com/office/word/2010/wordprocessingShape" mc:Ignorable="w14 w15 w16se w16cid wp14">
   <w:body>
     <w:p>
       <w:pPr>
@@ -57,7 +57,35 @@
         <w:rPr>
           <w:rFonts w:asciiTheme="minorHAnsi" w:hAnsiTheme="minorHAnsi" w:cstheme="minorHAnsi"/>
         </w:rPr>
-        <w:t>Name: _______________________________________________________</w:t>
+        <w:t xml:space="preserve">Name: </w:t>
+      </w:r>
+      <w:proofErr w:type="spellStart"/>
+      <w:r>
+        <w:rPr>
+          <w:rFonts w:asciiTheme="minorHAnsi" w:hAnsiTheme="minorHAnsi" w:cstheme="minorHAnsi"/>
+        </w:rPr>
+        <w:t>Akaninyene</w:t>
+      </w:r>
+      <w:proofErr w:type="spellEnd"/>
+      <w:r>
+        <w:rPr>
+          <w:rFonts w:asciiTheme="minorHAnsi" w:hAnsiTheme="minorHAnsi" w:cstheme="minorHAnsi"/>
+        </w:rPr>
+        <w:t xml:space="preserve"> </w:t>
+      </w:r>
+      <w:proofErr w:type="spellStart"/>
+      <w:r>
+        <w:rPr>
+          <w:rFonts w:asciiTheme="minorHAnsi" w:hAnsiTheme="minorHAnsi" w:cstheme="minorHAnsi"/>
+        </w:rPr>
+        <w:t>Eyoh</w:t>
+      </w:r>
+      <w:proofErr w:type="spellEnd"/>
+      <w:r>
+        <w:rPr>
+          <w:rFonts w:asciiTheme="minorHAnsi" w:hAnsiTheme="minorHAnsi" w:cstheme="minorHAnsi"/>
+        </w:rPr>
+        <w:t>, Daniel Yan, Ulysses Yu</w:t>
       </w:r>
     </w:p>
     <w:p>
@@ -72,7 +100,13 @@
         <w:rPr>
           <w:rFonts w:asciiTheme="minorHAnsi" w:hAnsiTheme="minorHAnsi" w:cstheme="minorHAnsi"/>
         </w:rPr>
-        <w:t>Date: ________________________________________________________</w:t>
+        <w:t xml:space="preserve">Date: </w:t>
+      </w:r>
+      <w:r>
+        <w:rPr>
+          <w:rFonts w:asciiTheme="minorHAnsi" w:hAnsiTheme="minorHAnsi" w:cstheme="minorHAnsi"/>
+        </w:rPr>
+        <w:t>12-1-2018</w:t>
       </w:r>
     </w:p>
     <w:p>
@@ -87,7 +121,13 @@
         <w:rPr>
           <w:rFonts w:asciiTheme="minorHAnsi" w:hAnsiTheme="minorHAnsi" w:cstheme="minorHAnsi"/>
         </w:rPr>
-        <w:t>Course: ______________________________________________________</w:t>
+        <w:t xml:space="preserve">Course: </w:t>
+      </w:r>
+      <w:r>
+        <w:rPr>
+          <w:rFonts w:asciiTheme="minorHAnsi" w:hAnsiTheme="minorHAnsi" w:cstheme="minorHAnsi"/>
+        </w:rPr>
+        <w:t>CS 278</w:t>
       </w:r>
     </w:p>
     <w:p>
@@ -147,6 +187,71 @@
           <w:b/>
         </w:rPr>
       </w:pPr>
+      <w:r>
+        <w:drawing>
+          <wp:anchor distT="0" distB="0" distL="114300" distR="114300" simplePos="0" relativeHeight="251662336" behindDoc="1" locked="0" layoutInCell="1" allowOverlap="1" wp14:anchorId="67A2486C" wp14:editId="3140533A">
+            <wp:simplePos x="0" y="0"/>
+            <wp:positionH relativeFrom="column">
+              <wp:posOffset>1419225</wp:posOffset>
+            </wp:positionH>
+            <wp:positionV relativeFrom="paragraph">
+              <wp:posOffset>226695</wp:posOffset>
+            </wp:positionV>
+            <wp:extent cx="2771140" cy="3129280"/>
+            <wp:effectExtent l="0" t="0" r="0" b="0"/>
+            <wp:wrapTight wrapText="bothSides">
+              <wp:wrapPolygon edited="0">
+                <wp:start x="0" y="0"/>
+                <wp:lineTo x="0" y="21433"/>
+                <wp:lineTo x="21382" y="21433"/>
+                <wp:lineTo x="21382" y="0"/>
+                <wp:lineTo x="0" y="0"/>
+              </wp:wrapPolygon>
+            </wp:wrapTight>
+            <wp:docPr id="1" name="Picture 1"/>
+            <wp:cNvGraphicFramePr>
+              <a:graphicFrameLocks xmlns:a="http://schemas.openxmlformats.org/drawingml/2006/main" noChangeAspect="1"/>
+            </wp:cNvGraphicFramePr>
+            <a:graphic xmlns:a="http://schemas.openxmlformats.org/drawingml/2006/main">
+              <a:graphicData uri="http://schemas.openxmlformats.org/drawingml/2006/picture">
+                <pic:pic xmlns:pic="http://schemas.openxmlformats.org/drawingml/2006/picture">
+                  <pic:nvPicPr>
+                    <pic:cNvPr id="1" name=""/>
+                    <pic:cNvPicPr/>
+                  </pic:nvPicPr>
+                  <pic:blipFill>
+                    <a:blip r:embed="rId4" cstate="print">
+                      <a:extLst>
+                        <a:ext uri="{28A0092B-C50C-407E-A947-70E740481C1C}">
+                          <a14:useLocalDpi xmlns:a14="http://schemas.microsoft.com/office/drawing/2010/main" val="0"/>
+                        </a:ext>
+                      </a:extLst>
+                    </a:blip>
+                    <a:stretch>
+                      <a:fillRect/>
+                    </a:stretch>
+                  </pic:blipFill>
+                  <pic:spPr>
+                    <a:xfrm>
+                      <a:off x="0" y="0"/>
+                      <a:ext cx="2771140" cy="3129280"/>
+                    </a:xfrm>
+                    <a:prstGeom prst="rect">
+                      <a:avLst/>
+                    </a:prstGeom>
+                  </pic:spPr>
+                </pic:pic>
+              </a:graphicData>
+            </a:graphic>
+            <wp14:sizeRelH relativeFrom="page">
+              <wp14:pctWidth>0</wp14:pctWidth>
+            </wp14:sizeRelH>
+            <wp14:sizeRelV relativeFrom="page">
+              <wp14:pctHeight>0</wp14:pctHeight>
+            </wp14:sizeRelV>
+          </wp:anchor>
+        </w:drawing>
+      </w:r>
     </w:p>
     <w:p>
       <w:pPr>
@@ -163,7 +268,7 @@
         <mc:AlternateContent>
           <mc:Choice Requires="wps">
             <w:drawing>
-              <wp:anchor distT="0" distB="0" distL="114300" distR="114300" simplePos="0" relativeHeight="251659264" behindDoc="0" locked="0" layoutInCell="1" allowOverlap="1" wp14:anchorId="75510723" wp14:editId="408BC9EB">
+              <wp:anchor distT="0" distB="0" distL="114300" distR="114300" simplePos="0" relativeHeight="251659264" behindDoc="0" locked="0" layoutInCell="1" allowOverlap="1" wp14:anchorId="2D78DDEB" wp14:editId="10E64A07">
                 <wp:simplePos x="914400" y="3143250"/>
                 <wp:positionH relativeFrom="column">
                   <wp:align>center</wp:align>
@@ -251,54 +356,26 @@
         <w:pStyle w:val="Default"/>
         <w:rPr>
           <w:rFonts w:asciiTheme="minorHAnsi" w:hAnsiTheme="minorHAnsi" w:cstheme="minorHAnsi"/>
-          <w:b/>
-        </w:rPr>
-      </w:pPr>
-    </w:p>
-    <w:p>
-      <w:pPr>
-        <w:pStyle w:val="Default"/>
-        <w:rPr>
-          <w:rFonts w:asciiTheme="minorHAnsi" w:hAnsiTheme="minorHAnsi" w:cstheme="minorHAnsi"/>
-          <w:b/>
-        </w:rPr>
-      </w:pPr>
-    </w:p>
-    <w:p>
-      <w:pPr>
-        <w:pStyle w:val="Default"/>
-        <w:rPr>
-          <w:rFonts w:asciiTheme="minorHAnsi" w:hAnsiTheme="minorHAnsi" w:cstheme="minorHAnsi"/>
-          <w:b/>
-        </w:rPr>
-      </w:pPr>
-    </w:p>
-    <w:p>
-      <w:pPr>
-        <w:pStyle w:val="Default"/>
-        <w:rPr>
-          <w:rFonts w:asciiTheme="minorHAnsi" w:hAnsiTheme="minorHAnsi" w:cstheme="minorHAnsi"/>
-          <w:b/>
-        </w:rPr>
-      </w:pPr>
-    </w:p>
-    <w:p>
-      <w:pPr>
-        <w:pStyle w:val="Default"/>
-        <w:rPr>
-          <w:rFonts w:asciiTheme="minorHAnsi" w:hAnsiTheme="minorHAnsi" w:cstheme="minorHAnsi"/>
-          <w:b/>
-        </w:rPr>
-      </w:pPr>
-    </w:p>
-    <w:p>
-      <w:pPr>
-        <w:pStyle w:val="Default"/>
-        <w:rPr>
-          <w:rFonts w:asciiTheme="minorHAnsi" w:hAnsiTheme="minorHAnsi" w:cstheme="minorHAnsi"/>
-          <w:b/>
-        </w:rPr>
-      </w:pPr>
+        </w:rPr>
+      </w:pPr>
+      <w:r>
+        <w:rPr>
+          <w:rFonts w:asciiTheme="minorHAnsi" w:hAnsiTheme="minorHAnsi" w:cstheme="minorHAnsi"/>
+        </w:rPr>
+        <w:t xml:space="preserve">This prototype was our initial implementation of the backend that used breadth first search for </w:t>
+      </w:r>
+      <w:r>
+        <w:rPr>
+          <w:rFonts w:asciiTheme="minorHAnsi" w:hAnsiTheme="minorHAnsi" w:cstheme="minorHAnsi"/>
+        </w:rPr>
+        <w:t>the backend, which was at the first code review with Dr. White. At that point, we had only been working on the backend,</w:t>
+      </w:r>
+      <w:r>
+        <w:rPr>
+          <w:rFonts w:asciiTheme="minorHAnsi" w:hAnsiTheme="minorHAnsi" w:cstheme="minorHAnsi"/>
+        </w:rPr>
+        <w:t xml:space="preserve"> so we had the files for the location objects (hallways, staircases, elevators), the data loader that contained the structure for the Stevenson Math Department (the project used the Stevenson Math department as a test case for Stevenson building), and the breadth first search algorithm, as well as tests for those files.</w:t>
+      </w:r>
     </w:p>
     <w:p>
       <w:pPr>
@@ -345,13 +422,6 @@
           <w:szCs w:val="24"/>
         </w:rPr>
       </w:pPr>
-      <w:r>
-        <w:rPr>
-          <w:rFonts w:asciiTheme="minorHAnsi" w:hAnsiTheme="minorHAnsi" w:cstheme="minorHAnsi"/>
-          <w:b/>
-        </w:rPr>
-        <w:br w:type="page"/>
-      </w:r>
     </w:p>
     <w:p>
       <w:pPr>
@@ -363,11 +433,76 @@
         </w:rPr>
       </w:pPr>
       <w:r>
-        <w:rPr>
-          <w:rFonts w:asciiTheme="minorHAnsi" w:hAnsiTheme="minorHAnsi" w:cstheme="minorHAnsi"/>
-          <w:b/>
-        </w:rPr>
         <w:lastRenderedPageBreak/>
+        <w:drawing>
+          <wp:anchor distT="0" distB="0" distL="114300" distR="114300" simplePos="0" relativeHeight="251663360" behindDoc="1" locked="0" layoutInCell="1" allowOverlap="1" wp14:anchorId="6ACF24CE" wp14:editId="3B9F700D">
+            <wp:simplePos x="0" y="0"/>
+            <wp:positionH relativeFrom="margin">
+              <wp:align>center</wp:align>
+            </wp:positionH>
+            <wp:positionV relativeFrom="paragraph">
+              <wp:posOffset>736600</wp:posOffset>
+            </wp:positionV>
+            <wp:extent cx="4515485" cy="2791460"/>
+            <wp:effectExtent l="0" t="0" r="0" b="8890"/>
+            <wp:wrapTight wrapText="bothSides">
+              <wp:wrapPolygon edited="0">
+                <wp:start x="0" y="0"/>
+                <wp:lineTo x="0" y="21521"/>
+                <wp:lineTo x="21506" y="21521"/>
+                <wp:lineTo x="21506" y="0"/>
+                <wp:lineTo x="0" y="0"/>
+              </wp:wrapPolygon>
+            </wp:wrapTight>
+            <wp:docPr id="3" name="Picture 3"/>
+            <wp:cNvGraphicFramePr>
+              <a:graphicFrameLocks xmlns:a="http://schemas.openxmlformats.org/drawingml/2006/main" noChangeAspect="1"/>
+            </wp:cNvGraphicFramePr>
+            <a:graphic xmlns:a="http://schemas.openxmlformats.org/drawingml/2006/main">
+              <a:graphicData uri="http://schemas.openxmlformats.org/drawingml/2006/picture">
+                <pic:pic xmlns:pic="http://schemas.openxmlformats.org/drawingml/2006/picture">
+                  <pic:nvPicPr>
+                    <pic:cNvPr id="1" name=""/>
+                    <pic:cNvPicPr/>
+                  </pic:nvPicPr>
+                  <pic:blipFill>
+                    <a:blip r:embed="rId5" cstate="print">
+                      <a:extLst>
+                        <a:ext uri="{28A0092B-C50C-407E-A947-70E740481C1C}">
+                          <a14:useLocalDpi xmlns:a14="http://schemas.microsoft.com/office/drawing/2010/main" val="0"/>
+                        </a:ext>
+                      </a:extLst>
+                    </a:blip>
+                    <a:stretch>
+                      <a:fillRect/>
+                    </a:stretch>
+                  </pic:blipFill>
+                  <pic:spPr>
+                    <a:xfrm>
+                      <a:off x="0" y="0"/>
+                      <a:ext cx="4515485" cy="2791460"/>
+                    </a:xfrm>
+                    <a:prstGeom prst="rect">
+                      <a:avLst/>
+                    </a:prstGeom>
+                  </pic:spPr>
+                </pic:pic>
+              </a:graphicData>
+            </a:graphic>
+            <wp14:sizeRelH relativeFrom="page">
+              <wp14:pctWidth>0</wp14:pctWidth>
+            </wp14:sizeRelH>
+            <wp14:sizeRelV relativeFrom="page">
+              <wp14:pctHeight>0</wp14:pctHeight>
+            </wp14:sizeRelV>
+          </wp:anchor>
+        </w:drawing>
+      </w:r>
+      <w:r>
+        <w:rPr>
+          <w:rFonts w:asciiTheme="minorHAnsi" w:hAnsiTheme="minorHAnsi" w:cstheme="minorHAnsi"/>
+          <w:b/>
+        </w:rPr>
         <w:t xml:space="preserve">In the box below, show your test of your prototype, either with photographs or sketches of your testing. </w:t>
       </w:r>
       <w:r>
@@ -400,8 +535,6 @@
         <w:pStyle w:val="Default"/>
         <w:rPr>
           <w:rFonts w:asciiTheme="minorHAnsi" w:hAnsiTheme="minorHAnsi" w:cstheme="minorHAnsi"/>
-          <w:b/>
-          <w:u w:val="single"/>
         </w:rPr>
       </w:pPr>
       <w:r>
@@ -411,7 +544,7 @@
         <mc:AlternateContent>
           <mc:Choice Requires="wps">
             <w:drawing>
-              <wp:anchor distT="0" distB="0" distL="114300" distR="114300" simplePos="0" relativeHeight="251660288" behindDoc="0" locked="0" layoutInCell="1" allowOverlap="1" wp14:anchorId="4DCE0E1E" wp14:editId="75007541">
+              <wp:anchor distT="0" distB="0" distL="114300" distR="114300" simplePos="0" relativeHeight="251660288" behindDoc="0" locked="0" layoutInCell="1" allowOverlap="1" wp14:anchorId="6DB2B739" wp14:editId="7C2BE6E3">
                 <wp:simplePos x="0" y="0"/>
                 <wp:positionH relativeFrom="margin">
                   <wp:align>center</wp:align>
@@ -484,6 +617,40 @@
           </mc:Fallback>
         </mc:AlternateContent>
       </w:r>
+      <w:r>
+        <w:rPr>
+          <w:rFonts w:asciiTheme="minorHAnsi" w:hAnsiTheme="minorHAnsi" w:cstheme="minorHAnsi"/>
+        </w:rPr>
+        <w:t xml:space="preserve">The testing for our initial prototype consisted of unit tests for breadth first search, the data loader file containing the structure of the Stevenson math department, and the file for the </w:t>
+      </w:r>
+      <w:proofErr w:type="gramStart"/>
+      <w:r>
+        <w:rPr>
+          <w:rFonts w:asciiTheme="minorHAnsi" w:hAnsiTheme="minorHAnsi" w:cstheme="minorHAnsi"/>
+        </w:rPr>
+        <w:t>locations</w:t>
+      </w:r>
+      <w:proofErr w:type="gramEnd"/>
+      <w:r>
+        <w:rPr>
+          <w:rFonts w:asciiTheme="minorHAnsi" w:hAnsiTheme="minorHAnsi" w:cstheme="minorHAnsi"/>
+        </w:rPr>
+        <w:t xml:space="preserve"> objects. Unit tests were written with the </w:t>
+      </w:r>
+      <w:proofErr w:type="spellStart"/>
+      <w:r>
+        <w:rPr>
+          <w:rFonts w:asciiTheme="minorHAnsi" w:hAnsiTheme="minorHAnsi" w:cstheme="minorHAnsi"/>
+        </w:rPr>
+        <w:t>pytest</w:t>
+      </w:r>
+      <w:proofErr w:type="spellEnd"/>
+      <w:r>
+        <w:rPr>
+          <w:rFonts w:asciiTheme="minorHAnsi" w:hAnsiTheme="minorHAnsi" w:cstheme="minorHAnsi"/>
+        </w:rPr>
+        <w:t xml:space="preserve"> library and used Travis CI for continuous testing each time a commit was made.</w:t>
+      </w:r>
     </w:p>
     <w:p>
       <w:pPr>
@@ -543,7 +710,162 @@
         <mc:AlternateContent>
           <mc:Choice Requires="wps">
             <w:drawing>
-              <wp:anchor distT="0" distB="0" distL="114300" distR="114300" simplePos="0" relativeHeight="251661312" behindDoc="0" locked="0" layoutInCell="1" allowOverlap="1" wp14:anchorId="2D9F2F15" wp14:editId="4EDE04D5">
+              <wp:anchor distT="0" distB="0" distL="114300" distR="114300" simplePos="0" relativeHeight="251664384" behindDoc="0" locked="0" layoutInCell="1" allowOverlap="1" wp14:anchorId="46F34E59" wp14:editId="656E81C7">
+                <wp:simplePos x="0" y="0"/>
+                <wp:positionH relativeFrom="column">
+                  <wp:posOffset>698500</wp:posOffset>
+                </wp:positionH>
+                <wp:positionV relativeFrom="paragraph">
+                  <wp:posOffset>385445</wp:posOffset>
+                </wp:positionV>
+                <wp:extent cx="4584700" cy="2825750"/>
+                <wp:effectExtent l="0" t="0" r="25400" b="12700"/>
+                <wp:wrapNone/>
+                <wp:docPr id="4" name="Text Box 4"/>
+                <wp:cNvGraphicFramePr/>
+                <a:graphic xmlns:a="http://schemas.openxmlformats.org/drawingml/2006/main">
+                  <a:graphicData uri="http://schemas.microsoft.com/office/word/2010/wordprocessingShape">
+                    <wps:wsp>
+                      <wps:cNvSpPr txBox="1"/>
+                      <wps:spPr>
+                        <a:xfrm>
+                          <a:off x="0" y="0"/>
+                          <a:ext cx="4584700" cy="2825750"/>
+                        </a:xfrm>
+                        <a:prstGeom prst="rect">
+                          <a:avLst/>
+                        </a:prstGeom>
+                        <a:solidFill>
+                          <a:schemeClr val="lt1"/>
+                        </a:solidFill>
+                        <a:ln w="6350">
+                          <a:solidFill>
+                            <a:prstClr val="black"/>
+                          </a:solidFill>
+                        </a:ln>
+                      </wps:spPr>
+                      <wps:txbx>
+                        <w:txbxContent>
+                          <w:p>
+                            <w:r>
+                              <w:t>The final solution consisted of a backend that used</w:t>
+                            </w:r>
+                            <w:r>
+                              <w:t xml:space="preserve"> Dijkstra’s shortest path to obtain the shortest path between two rooms in Stevenson, a Django server that would interface between the frontend and backend, and a Java Android app for the frontend. </w:t>
+                            </w:r>
+                          </w:p>
+                          <w:p>
+                            <w:r>
+                              <w:t>The backend contains a map that translates room numbers to hallways, and a map structure that maps all the shortest paths, since the structure of Stevenson does not change. The backend would look up the shortest path and return it as a list of location objects.</w:t>
+                            </w:r>
+                          </w:p>
+                          <w:p>
+                            <w:r>
+                              <w:t xml:space="preserve">The Django server </w:t>
+                            </w:r>
+                            <w:r>
+                              <w:t>by send</w:t>
+                            </w:r>
+                            <w:r>
+                              <w:t xml:space="preserve">s </w:t>
+                            </w:r>
+                            <w:r>
+                              <w:t>the room numbers from the frontend to the backend and send</w:t>
+                            </w:r>
+                            <w:r>
+                              <w:t>s</w:t>
+                            </w:r>
+                            <w:r>
+                              <w:t xml:space="preserve"> the route from the backend to the frontend</w:t>
+                            </w:r>
+                            <w:r>
+                              <w:t>.</w:t>
+                            </w:r>
+                          </w:p>
+                          <w:p>
+                            <w:r>
+                              <w:t xml:space="preserve">The frontend allows the user to enter in a start and end room number and makes a request to the Django server for the path, and prints out the path between the two rooms. </w:t>
+                            </w:r>
+                          </w:p>
+                        </w:txbxContent>
+                      </wps:txbx>
+                      <wps:bodyPr rot="0" spcFirstLastPara="0" vertOverflow="overflow" horzOverflow="overflow" vert="horz" wrap="square" lIns="91440" tIns="45720" rIns="91440" bIns="45720" numCol="1" spcCol="0" rtlCol="0" fromWordArt="0" anchor="t" anchorCtr="0" forceAA="0" compatLnSpc="1">
+                        <a:prstTxWarp prst="textNoShape">
+                          <a:avLst/>
+                        </a:prstTxWarp>
+                        <a:noAutofit/>
+                      </wps:bodyPr>
+                    </wps:wsp>
+                  </a:graphicData>
+                </a:graphic>
+              </wp:anchor>
+            </w:drawing>
+          </mc:Choice>
+          <mc:Fallback>
+            <w:pict>
+              <v:shapetype w14:anchorId="46F34E59" id="_x0000_t202" coordsize="21600,21600" o:spt="202" path="m,l,21600r21600,l21600,xe">
+                <v:stroke joinstyle="miter"/>
+                <v:path gradientshapeok="t" o:connecttype="rect"/>
+              </v:shapetype>
+              <v:shape id="Text Box 4" o:spid="_x0000_s1026" type="#_x0000_t202" style="position:absolute;margin-left:55pt;margin-top:30.35pt;width:361pt;height:222.5pt;z-index:251664384;visibility:visible;mso-wrap-style:square;mso-wrap-distance-left:9pt;mso-wrap-distance-top:0;mso-wrap-distance-right:9pt;mso-wrap-distance-bottom:0;mso-position-horizontal:absolute;mso-position-horizontal-relative:text;mso-position-vertical:absolute;mso-position-vertical-relative:text;v-text-anchor:top" o:gfxdata="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" fillcolor="white [3201]" strokeweight=".5pt">
+                <v:textbox>
+                  <w:txbxContent>
+                    <w:p>
+                      <w:r>
+                        <w:t>The final solution consisted of a backend that used</w:t>
+                      </w:r>
+                      <w:r>
+                        <w:t xml:space="preserve"> Dijkstra’s shortest path to obtain the shortest path between two rooms in Stevenson, a Django server that would interface between the frontend and backend, and a Java Android app for the frontend. </w:t>
+                      </w:r>
+                    </w:p>
+                    <w:p>
+                      <w:r>
+                        <w:t>The backend contains a map that translates room numbers to hallways, and a map structure that maps all the shortest paths, since the structure of Stevenson does not change. The backend would look up the shortest path and return it as a list of location objects.</w:t>
+                      </w:r>
+                    </w:p>
+                    <w:p>
+                      <w:r>
+                        <w:t xml:space="preserve">The Django server </w:t>
+                      </w:r>
+                      <w:r>
+                        <w:t>by send</w:t>
+                      </w:r>
+                      <w:r>
+                        <w:t xml:space="preserve">s </w:t>
+                      </w:r>
+                      <w:r>
+                        <w:t>the room numbers from the frontend to the backend and send</w:t>
+                      </w:r>
+                      <w:r>
+                        <w:t>s</w:t>
+                      </w:r>
+                      <w:r>
+                        <w:t xml:space="preserve"> the route from the backend to the frontend</w:t>
+                      </w:r>
+                      <w:r>
+                        <w:t>.</w:t>
+                      </w:r>
+                    </w:p>
+                    <w:p>
+                      <w:r>
+                        <w:t xml:space="preserve">The frontend allows the user to enter in a start and end room number and makes a request to the Django server for the path, and prints out the path between the two rooms. </w:t>
+                      </w:r>
+                    </w:p>
+                  </w:txbxContent>
+                </v:textbox>
+              </v:shape>
+            </w:pict>
+          </mc:Fallback>
+        </mc:AlternateContent>
+      </w:r>
+      <w:r>
+        <w:rPr>
+          <w:noProof/>
+        </w:rPr>
+        <mc:AlternateContent>
+          <mc:Choice Requires="wps">
+            <w:drawing>
+              <wp:anchor distT="0" distB="0" distL="114300" distR="114300" simplePos="0" relativeHeight="251661312" behindDoc="0" locked="0" layoutInCell="1" allowOverlap="1" wp14:anchorId="3B4582EF" wp14:editId="74BCD706">
                 <wp:simplePos x="0" y="0"/>
                 <wp:positionH relativeFrom="margin">
                   <wp:align>center</wp:align>
@@ -664,6 +986,9 @@
       </w:r>
     </w:p>
     <w:p>
+      <w:r>
+        <w:t>At Dr. White’s suggestion after our first code review, we changed from using breadth first search to Dijkstra’s shortest path on the backend because the structure of Stevenson does not change. Thus, we would just have to run Dijkstra’s shortest path once to find all the shortest path and do a quick lookup to find the shortest path between two rooms, instead of search for a path each time.</w:t>
+      </w:r>
       <w:bookmarkStart w:id="0" w:name="_GoBack"/>
       <w:bookmarkEnd w:id="0"/>
     </w:p>
@@ -678,7 +1003,7 @@
 </file>
 
 <file path=word/styles.xml><?xml version="1.0" encoding="utf-8"?>
-<w:styles xmlns:mc="http://schemas.openxmlformats.org/markup-compatibility/2006" xmlns:r="http://schemas.openxmlformats.org/officeDocument/2006/relationships" xmlns:w="http://schemas.openxmlformats.org/wordprocessingml/2006/main" xmlns:w14="http://schemas.microsoft.com/office/word/2010/wordml" xmlns:w15="http://schemas.microsoft.com/office/word/2012/wordml" xmlns:w16se="http://schemas.microsoft.com/office/word/2015/wordml/symex" mc:Ignorable="w14 w15 w16se">
+<w:styles xmlns:mc="http://schemas.openxmlformats.org/markup-compatibility/2006" xmlns:r="http://schemas.openxmlformats.org/officeDocument/2006/relationships" xmlns:w="http://schemas.openxmlformats.org/wordprocessingml/2006/main" xmlns:w14="http://schemas.microsoft.com/office/word/2010/wordml" xmlns:w15="http://schemas.microsoft.com/office/word/2012/wordml" xmlns:w16cid="http://schemas.microsoft.com/office/word/2016/wordml/cid" xmlns:w16se="http://schemas.microsoft.com/office/word/2015/wordml/symex" mc:Ignorable="w14 w15 w16se w16cid">
   <w:docDefaults>
     <w:rPrDefault>
       <w:rPr>
@@ -690,7 +1015,7 @@
     </w:rPrDefault>
     <w:pPrDefault/>
   </w:docDefaults>
-  <w:latentStyles w:defLockedState="0" w:defUIPriority="99" w:defSemiHidden="0" w:defUnhideWhenUsed="0" w:defQFormat="0" w:count="371">
+  <w:latentStyles w:defLockedState="0" w:defUIPriority="99" w:defSemiHidden="0" w:defUnhideWhenUsed="0" w:defQFormat="0" w:count="375">
     <w:lsdException w:name="Normal" w:uiPriority="0" w:qFormat="1"/>
     <w:lsdException w:name="heading 1" w:uiPriority="9" w:qFormat="1"/>
     <w:lsdException w:name="heading 2" w:semiHidden="1" w:uiPriority="9" w:unhideWhenUsed="1" w:qFormat="1"/>
@@ -796,7 +1121,6 @@
     <w:lsdException w:name="HTML Sample" w:semiHidden="1" w:unhideWhenUsed="1"/>
     <w:lsdException w:name="HTML Typewriter" w:semiHidden="1" w:unhideWhenUsed="1"/>
     <w:lsdException w:name="HTML Variable" w:semiHidden="1" w:unhideWhenUsed="1"/>
-    <w:lsdException w:name="Normal Table" w:semiHidden="1" w:unhideWhenUsed="1"/>
     <w:lsdException w:name="annotation subject" w:semiHidden="1" w:unhideWhenUsed="1"/>
     <w:lsdException w:name="No List" w:semiHidden="1" w:unhideWhenUsed="1"/>
     <w:lsdException w:name="Outline List 1" w:semiHidden="1" w:unhideWhenUsed="1"/>
@@ -840,10 +1164,8 @@
     <w:lsdException w:name="Table Elegant" w:semiHidden="1" w:unhideWhenUsed="1"/>
     <w:lsdException w:name="Table Professional" w:semiHidden="1" w:unhideWhenUsed="1"/>
     <w:lsdException w:name="Table Subtle 1" w:semiHidden="1" w:unhideWhenUsed="1"/>
-    <w:lsdException w:name="Table Subtle 2" w:semiHidden="1" w:unhideWhenUsed="1"/>
     <w:lsdException w:name="Table Web 1" w:semiHidden="1" w:unhideWhenUsed="1"/>
     <w:lsdException w:name="Table Web 2" w:semiHidden="1" w:unhideWhenUsed="1"/>
-    <w:lsdException w:name="Table Web 3" w:semiHidden="1" w:unhideWhenUsed="1"/>
     <w:lsdException w:name="Balloon Text" w:semiHidden="1" w:unhideWhenUsed="1"/>
     <w:lsdException w:name="Table Grid" w:uiPriority="39"/>
     <w:lsdException w:name="Table Theme" w:semiHidden="1" w:unhideWhenUsed="1"/>
@@ -1062,6 +1384,10 @@
     <w:lsdException w:name="List Table 5 Dark Accent 6" w:uiPriority="50"/>
     <w:lsdException w:name="List Table 6 Colorful Accent 6" w:uiPriority="51"/>
     <w:lsdException w:name="List Table 7 Colorful Accent 6" w:uiPriority="52"/>
+    <w:lsdException w:name="Mention" w:semiHidden="1" w:unhideWhenUsed="1"/>
+    <w:lsdException w:name="Smart Hyperlink" w:semiHidden="1" w:unhideWhenUsed="1"/>
+    <w:lsdException w:name="Hashtag" w:semiHidden="1" w:unhideWhenUsed="1"/>
+    <w:lsdException w:name="Unresolved Mention" w:semiHidden="1" w:unhideWhenUsed="1"/>
   </w:latentStyles>
   <w:style w:type="paragraph" w:default="1" w:styleId="Normal">
     <w:name w:val="Normal"/>

</xml_diff>